<commit_message>
Atualizando modelo de documento de implantação
</commit_message>
<xml_diff>
--- a/implantacao/Template de Documento de Implantação.docx
+++ b/implantacao/Template de Documento de Implantação.docx
@@ -1629,7 +1629,7 @@
                     <pic:cNvPicPr preferRelativeResize="0"/>
                   </pic:nvPicPr>
                   <pic:blipFill>
-                    <a:blip r:embed="rId7"/>
+                    <a:blip r:embed="rId6"/>
                     <a:srcRect b="0" l="0" r="0" t="0"/>
                     <a:stretch>
                       <a:fillRect/>
@@ -1683,16 +1683,11 @@
         <w:ind w:left="720" w:firstLine="0"/>
         <w:rPr/>
       </w:pPr>
-      <w:commentRangeStart w:id="0"/>
       <w:r>
         <w:rPr>
           <w:rtl w:val="0"/>
         </w:rPr>
         <w:t xml:space="preserve">Nesta seção serão apresentadas a estrutura de pastas e arquivos </w:t>
-      </w:r>
-      <w:commentRangeEnd w:id="0"/>
-      <w:r>
-        <w:commentReference w:id="0"/>
       </w:r>
       <w:r>
         <w:rPr>
@@ -1798,7 +1793,7 @@
                     <pic:cNvPicPr preferRelativeResize="0"/>
                   </pic:nvPicPr>
                   <pic:blipFill>
-                    <a:blip r:embed="rId8"/>
+                    <a:blip r:embed="rId7"/>
                     <a:srcRect b="0" l="0" r="0" t="0"/>
                     <a:stretch>
                       <a:fillRect/>
@@ -1910,16 +1905,16 @@
           <wp:inline distB="114300" distT="114300" distL="114300" distR="114300">
             <wp:extent cx="4200525" cy="2219325"/>
             <wp:effectExtent b="0" l="0" r="0" t="0"/>
-            <wp:docPr id="1" name="image3.png"/>
+            <wp:docPr id="1" name="image2.png"/>
             <a:graphic>
               <a:graphicData uri="http://schemas.openxmlformats.org/drawingml/2006/picture">
                 <pic:pic>
                   <pic:nvPicPr>
-                    <pic:cNvPr id="0" name="image3.png"/>
+                    <pic:cNvPr id="0" name="image2.png"/>
                     <pic:cNvPicPr preferRelativeResize="0"/>
                   </pic:nvPicPr>
                   <pic:blipFill>
-                    <a:blip r:embed="rId9"/>
+                    <a:blip r:embed="rId8"/>
                     <a:srcRect b="0" l="0" r="0" t="0"/>
                     <a:stretch>
                       <a:fillRect/>
@@ -3051,155 +3046,13 @@
       </w:r>
     </w:p>
     <w:sectPr>
-      <w:headerReference r:id="rId10" w:type="default"/>
+      <w:headerReference r:id="rId9" w:type="default"/>
       <w:pgSz w:h="16838" w:w="11906" w:orient="portrait"/>
       <w:pgMar w:bottom="1440" w:top="3118.1102362204724" w:left="1440" w:right="1440" w:header="566.9291338582677" w:footer="0"/>
       <w:pgNumType w:start="1"/>
     </w:sectPr>
   </w:body>
 </w:document>
-</file>
-
-<file path=word/comments.xml><?xml version="1.0" encoding="utf-8"?>
-<w:comments xmlns:mc="http://schemas.openxmlformats.org/markup-compatibility/2006" xmlns:o="urn:schemas-microsoft-com:office:office" xmlns:r="http://schemas.openxmlformats.org/officeDocument/2006/relationships" xmlns:m="http://schemas.openxmlformats.org/officeDocument/2006/math" xmlns:v="urn:schemas-microsoft-com:vml" xmlns:wp="http://schemas.openxmlformats.org/drawingml/2006/wordprocessingDrawing" xmlns:w10="urn:schemas-microsoft-com:office:word" xmlns:w="http://schemas.openxmlformats.org/wordprocessingml/2006/main" xmlns:wne="http://schemas.microsoft.com/office/word/2006/wordml" xmlns:sl="http://schemas.openxmlformats.org/schemaLibrary/2006/main" xmlns:a="http://schemas.openxmlformats.org/drawingml/2006/main" xmlns:pic="http://schemas.openxmlformats.org/drawingml/2006/picture" xmlns:c="http://schemas.openxmlformats.org/drawingml/2006/chart" xmlns:lc="http://schemas.openxmlformats.org/drawingml/2006/lockedCanvas" xmlns:dgm="http://schemas.openxmlformats.org/drawingml/2006/diagram" xmlns:wps="http://schemas.microsoft.com/office/word/2010/wordprocessingShape" xmlns:wpg="http://schemas.microsoft.com/office/word/2010/wordprocessingGroup" xmlns:w14="http://schemas.microsoft.com/office/word/2010/wordml" xmlns:w15="http://schemas.microsoft.com/office/word/2012/wordml">
-  <w:comment w:author="Jane Dirce Alves Sandim Eleuterio" w:id="0" w:date="2022-04-11T20:29:35Z">
-    <w:p>
-      <w:pPr>
-        <w:keepNext w:val="0"/>
-        <w:keepLines w:val="0"/>
-        <w:pageBreakBefore w:val="0"/>
-        <w:widowControl w:val="0"/>
-        <w:pBdr>
-          <w:top w:space="0" w:sz="0" w:val="nil"/>
-          <w:left w:space="0" w:sz="0" w:val="nil"/>
-          <w:bottom w:space="0" w:sz="0" w:val="nil"/>
-          <w:right w:space="0" w:sz="0" w:val="nil"/>
-          <w:between w:space="0" w:sz="0" w:val="nil"/>
-        </w:pBdr>
-        <w:shd w:fill="auto" w:val="clear"/>
-        <w:spacing w:after="0" w:before="0" w:line="240" w:lineRule="auto"/>
-        <w:ind w:left="0" w:right="0" w:firstLine="0"/>
-        <w:jc w:val="left"/>
-        <w:rPr>
-          <w:rFonts w:ascii="Arial" w:cs="Arial" w:eastAsia="Arial" w:hAnsi="Arial"/>
-          <w:b w:val="0"/>
-          <w:i w:val="0"/>
-          <w:smallCaps w:val="0"/>
-          <w:strike w:val="0"/>
-          <w:color w:val="000000"/>
-          <w:sz w:val="22"/>
-          <w:szCs w:val="22"/>
-          <w:u w:val="none"/>
-          <w:shd w:fill="auto" w:val="clear"/>
-          <w:vertAlign w:val="baseline"/>
-        </w:rPr>
-      </w:pPr>
-      <w:r>
-        <w:rPr>
-          <w:rFonts w:ascii="Arial" w:cs="Arial" w:eastAsia="Arial" w:hAnsi="Arial"/>
-          <w:b w:val="0"/>
-          <w:i w:val="0"/>
-          <w:smallCaps w:val="0"/>
-          <w:strike w:val="0"/>
-          <w:color w:val="000000"/>
-          <w:sz w:val="22"/>
-          <w:szCs w:val="22"/>
-          <w:u w:val="none"/>
-          <w:shd w:fill="auto" w:val="clear"/>
-          <w:vertAlign w:val="baseline"/>
-          <w:rtl w:val="0"/>
-        </w:rPr>
-        <w:t xml:space="preserve">de todos os subsistemas previstos no diagrama de implantação.</w:t>
-      </w:r>
-    </w:p>
-    <w:p>
-      <w:pPr>
-        <w:keepNext w:val="0"/>
-        <w:keepLines w:val="0"/>
-        <w:pageBreakBefore w:val="0"/>
-        <w:widowControl w:val="0"/>
-        <w:pBdr>
-          <w:top w:space="0" w:sz="0" w:val="nil"/>
-          <w:left w:space="0" w:sz="0" w:val="nil"/>
-          <w:bottom w:space="0" w:sz="0" w:val="nil"/>
-          <w:right w:space="0" w:sz="0" w:val="nil"/>
-          <w:between w:space="0" w:sz="0" w:val="nil"/>
-        </w:pBdr>
-        <w:shd w:fill="auto" w:val="clear"/>
-        <w:spacing w:after="0" w:before="0" w:line="240" w:lineRule="auto"/>
-        <w:ind w:left="0" w:right="0" w:firstLine="0"/>
-        <w:jc w:val="left"/>
-        <w:rPr>
-          <w:rFonts w:ascii="Arial" w:cs="Arial" w:eastAsia="Arial" w:hAnsi="Arial"/>
-          <w:b w:val="0"/>
-          <w:i w:val="0"/>
-          <w:smallCaps w:val="0"/>
-          <w:strike w:val="0"/>
-          <w:color w:val="000000"/>
-          <w:sz w:val="22"/>
-          <w:szCs w:val="22"/>
-          <w:u w:val="none"/>
-          <w:shd w:fill="auto" w:val="clear"/>
-          <w:vertAlign w:val="baseline"/>
-        </w:rPr>
-      </w:pPr>
-      <w:r>
-        <w:rPr>
-          <w:rtl w:val="0"/>
-        </w:rPr>
-      </w:r>
-    </w:p>
-    <w:p>
-      <w:pPr>
-        <w:keepNext w:val="0"/>
-        <w:keepLines w:val="0"/>
-        <w:pageBreakBefore w:val="0"/>
-        <w:widowControl w:val="0"/>
-        <w:pBdr>
-          <w:top w:space="0" w:sz="0" w:val="nil"/>
-          <w:left w:space="0" w:sz="0" w:val="nil"/>
-          <w:bottom w:space="0" w:sz="0" w:val="nil"/>
-          <w:right w:space="0" w:sz="0" w:val="nil"/>
-          <w:between w:space="0" w:sz="0" w:val="nil"/>
-        </w:pBdr>
-        <w:shd w:fill="auto" w:val="clear"/>
-        <w:spacing w:after="0" w:before="0" w:line="240" w:lineRule="auto"/>
-        <w:ind w:left="0" w:right="0" w:firstLine="0"/>
-        <w:jc w:val="left"/>
-        <w:rPr>
-          <w:rFonts w:ascii="Arial" w:cs="Arial" w:eastAsia="Arial" w:hAnsi="Arial"/>
-          <w:b w:val="0"/>
-          <w:i w:val="0"/>
-          <w:smallCaps w:val="0"/>
-          <w:strike w:val="0"/>
-          <w:color w:val="000000"/>
-          <w:sz w:val="22"/>
-          <w:szCs w:val="22"/>
-          <w:u w:val="none"/>
-          <w:shd w:fill="auto" w:val="clear"/>
-          <w:vertAlign w:val="baseline"/>
-        </w:rPr>
-      </w:pPr>
-      <w:r>
-        <w:rPr>
-          <w:rFonts w:ascii="Arial" w:cs="Arial" w:eastAsia="Arial" w:hAnsi="Arial"/>
-          <w:b w:val="0"/>
-          <w:i w:val="0"/>
-          <w:smallCaps w:val="0"/>
-          <w:strike w:val="0"/>
-          <w:color w:val="000000"/>
-          <w:sz w:val="22"/>
-          <w:szCs w:val="22"/>
-          <w:u w:val="none"/>
-          <w:shd w:fill="auto" w:val="clear"/>
-          <w:vertAlign w:val="baseline"/>
-          <w:rtl w:val="0"/>
-        </w:rPr>
-        <w:t xml:space="preserve">Em muitas situações não é só front-end ou back-end.</w:t>
-      </w:r>
-    </w:p>
-  </w:comment>
-</w:comments>
 </file>
 
 <file path=word/header1.xml><?xml version="1.0" encoding="utf-8"?>
@@ -3227,12 +3080,12 @@
         <wp:inline distB="114300" distT="114300" distL="114300" distR="114300">
           <wp:extent cx="5396230" cy="932239"/>
           <wp:effectExtent b="0" l="0" r="0" t="0"/>
-          <wp:docPr descr="UFMS-timbre_2015.png" id="3" name="image2.png"/>
+          <wp:docPr descr="UFMS-timbre_2015.png" id="3" name="image3.png"/>
           <a:graphic>
             <a:graphicData uri="http://schemas.openxmlformats.org/drawingml/2006/picture">
               <pic:pic>
                 <pic:nvPicPr>
-                  <pic:cNvPr descr="UFMS-timbre_2015.png" id="0" name="image2.png"/>
+                  <pic:cNvPr descr="UFMS-timbre_2015.png" id="0" name="image3.png"/>
                   <pic:cNvPicPr preferRelativeResize="0"/>
                 </pic:nvPicPr>
                 <pic:blipFill>

</xml_diff>